<commit_message>
Proyecto de mapa añadido
</commit_message>
<xml_diff>
--- a/YouLumiere.docx
+++ b/YouLumiere.docx
@@ -719,6 +719,77 @@
       <w:r>
         <w:rPr>
           <w:rFonts w:ascii="Times New Roman" w:eastAsia="Times New Roman" w:hAnsi="Times New Roman" w:cs="Times New Roman"/>
+          <w:b/>
+          <w:bCs/>
+          <w:noProof/>
+          <w:sz w:val="27"/>
+          <w:szCs w:val="27"/>
+          <w:lang w:eastAsia="es-EC"/>
+        </w:rPr>
+        <w:lastRenderedPageBreak/>
+        <w:drawing>
+          <wp:inline distT="0" distB="0" distL="0" distR="0" wp14:anchorId="59E4B57B" wp14:editId="7851AEE5">
+            <wp:extent cx="5715000" cy="5715000"/>
+            <wp:effectExtent l="0" t="0" r="0" b="0"/>
+            <wp:docPr id="3" name="Imagen 3"/>
+            <wp:cNvGraphicFramePr>
+              <a:graphicFrameLocks xmlns:a="http://schemas.openxmlformats.org/drawingml/2006/main" noChangeAspect="1"/>
+            </wp:cNvGraphicFramePr>
+            <a:graphic xmlns:a="http://schemas.openxmlformats.org/drawingml/2006/main">
+              <a:graphicData uri="http://schemas.openxmlformats.org/drawingml/2006/picture">
+                <pic:pic xmlns:pic="http://schemas.openxmlformats.org/drawingml/2006/picture">
+                  <pic:nvPicPr>
+                    <pic:cNvPr id="0" name="Picture 12"/>
+                    <pic:cNvPicPr>
+                      <a:picLocks noChangeAspect="1" noChangeArrowheads="1"/>
+                    </pic:cNvPicPr>
+                  </pic:nvPicPr>
+                  <pic:blipFill>
+                    <a:blip r:embed="rId6">
+                      <a:extLst>
+                        <a:ext uri="{28A0092B-C50C-407E-A947-70E740481C1C}">
+                          <a14:useLocalDpi xmlns:a14="http://schemas.microsoft.com/office/drawing/2010/main" val="0"/>
+                        </a:ext>
+                      </a:extLst>
+                    </a:blip>
+                    <a:srcRect/>
+                    <a:stretch>
+                      <a:fillRect/>
+                    </a:stretch>
+                  </pic:blipFill>
+                  <pic:spPr bwMode="auto">
+                    <a:xfrm>
+                      <a:off x="0" y="0"/>
+                      <a:ext cx="5715000" cy="5715000"/>
+                    </a:xfrm>
+                    <a:prstGeom prst="rect">
+                      <a:avLst/>
+                    </a:prstGeom>
+                    <a:noFill/>
+                  </pic:spPr>
+                </pic:pic>
+              </a:graphicData>
+            </a:graphic>
+          </wp:inline>
+        </w:drawing>
+      </w:r>
+    </w:p>
+    <w:p>
+      <w:pPr>
+        <w:spacing w:before="100" w:beforeAutospacing="1" w:after="100" w:afterAutospacing="1" w:line="240" w:lineRule="auto"/>
+        <w:outlineLvl w:val="2"/>
+        <w:rPr>
+          <w:rFonts w:ascii="Times New Roman" w:eastAsia="Times New Roman" w:hAnsi="Times New Roman" w:cs="Times New Roman"/>
+          <w:b/>
+          <w:bCs/>
+          <w:sz w:val="27"/>
+          <w:szCs w:val="27"/>
+          <w:lang w:eastAsia="es-EC"/>
+        </w:rPr>
+      </w:pPr>
+      <w:r>
+        <w:rPr>
+          <w:rFonts w:ascii="Times New Roman" w:eastAsia="Times New Roman" w:hAnsi="Times New Roman" w:cs="Times New Roman"/>
           <w:sz w:val="24"/>
           <w:szCs w:val="24"/>
           <w:lang w:eastAsia="es-EC"/>
@@ -993,6 +1064,7 @@
           <w:b/>
           <w:bCs/>
         </w:rPr>
+        <w:lastRenderedPageBreak/>
         <w:t xml:space="preserve">Gateway: Procesamiento y Transmisión de Datos desde los Sensores </w:t>
       </w:r>
       <w:proofErr w:type="spellStart"/>
@@ -1100,7 +1172,7 @@
       </w:pPr>
       <w:r>
         <w:pict w14:anchorId="1D31030D">
-          <v:rect id="_x0000_i1040" style="width:0;height:1.5pt" o:hralign="center" o:hrstd="t" o:hr="t" fillcolor="#a0a0a0" stroked="f"/>
+          <v:rect id="_x0000_i1025" style="width:0;height:1.5pt" o:hralign="center" o:hrstd="t" o:hr="t" fillcolor="#a0a0a0" stroked="f"/>
         </w:pict>
       </w:r>
     </w:p>
@@ -1284,7 +1356,7 @@
       </w:pPr>
       <w:r>
         <w:pict w14:anchorId="7C4EBFE4">
-          <v:rect id="_x0000_i1041" style="width:0;height:1.5pt" o:hralign="center" o:hrstd="t" o:hr="t" fillcolor="#a0a0a0" stroked="f"/>
+          <v:rect id="_x0000_i1026" style="width:0;height:1.5pt" o:hralign="center" o:hrstd="t" o:hr="t" fillcolor="#a0a0a0" stroked="f"/>
         </w:pict>
       </w:r>
     </w:p>
@@ -1504,7 +1576,7 @@
       </w:pPr>
       <w:r>
         <w:pict w14:anchorId="74249A8A">
-          <v:rect id="_x0000_i1042" style="width:0;height:1.5pt" o:hralign="center" o:hrstd="t" o:hr="t" fillcolor="#a0a0a0" stroked="f"/>
+          <v:rect id="_x0000_i1027" style="width:0;height:1.5pt" o:hralign="center" o:hrstd="t" o:hr="t" fillcolor="#a0a0a0" stroked="f"/>
         </w:pict>
       </w:r>
     </w:p>
@@ -1662,7 +1734,6 @@
         <w:spacing w:before="100" w:beforeAutospacing="1" w:after="100" w:afterAutospacing="1" w:line="240" w:lineRule="auto"/>
       </w:pPr>
       <w:r>
-        <w:lastRenderedPageBreak/>
         <w:t xml:space="preserve">Se convierten los valores crudos en </w:t>
       </w:r>
       <w:r>
@@ -1712,6 +1783,7 @@
         <w:spacing w:before="100" w:beforeAutospacing="1" w:after="100" w:afterAutospacing="1" w:line="240" w:lineRule="auto"/>
       </w:pPr>
       <w:r>
+        <w:lastRenderedPageBreak/>
         <w:t xml:space="preserve">Se estructuran los datos en formato </w:t>
       </w:r>
       <w:r>
@@ -1721,7 +1793,10 @@
         <w:t>JSON</w:t>
       </w:r>
       <w:r>
-        <w:t xml:space="preserve"> para su posterior almacenamiento.</w:t>
+        <w:t xml:space="preserve"> para su posterior almacenamiento</w:t>
+      </w:r>
+      <w:r>
+        <w:t>.</w:t>
       </w:r>
     </w:p>
     <w:p>
@@ -1846,7 +1921,7 @@
       </w:pPr>
       <w:r>
         <w:pict w14:anchorId="3B49A522">
-          <v:rect id="_x0000_i1043" style="width:0;height:1.5pt" o:hralign="center" o:hrstd="t" o:hr="t" fillcolor="#a0a0a0" stroked="f"/>
+          <v:rect id="_x0000_i1028" style="width:0;height:1.5pt" o:hralign="center" o:hrstd="t" o:hr="t" fillcolor="#a0a0a0" stroked="f"/>
         </w:pict>
       </w:r>
     </w:p>
@@ -1992,7 +2067,7 @@
       </w:pPr>
       <w:r>
         <w:pict w14:anchorId="1350CCB7">
-          <v:rect id="_x0000_i1044" style="width:0;height:1.5pt" o:hralign="center" o:hrstd="t" o:hr="t" fillcolor="#a0a0a0" stroked="f"/>
+          <v:rect id="_x0000_i1029" style="width:0;height:1.5pt" o:hralign="center" o:hrstd="t" o:hr="t" fillcolor="#a0a0a0" stroked="f"/>
         </w:pict>
       </w:r>
     </w:p>
@@ -2268,6 +2343,17 @@
         <w:spacing w:before="100" w:beforeAutospacing="1" w:after="100" w:afterAutospacing="1" w:line="240" w:lineRule="auto"/>
         <w:rPr>
           <w:rFonts w:ascii="Times New Roman" w:eastAsia="Times New Roman" w:hAnsi="Times New Roman" w:cs="Times New Roman"/>
+          <w:sz w:val="24"/>
+          <w:szCs w:val="24"/>
+          <w:lang w:eastAsia="es-EC"/>
+        </w:rPr>
+      </w:pPr>
+    </w:p>
+    <w:p>
+      <w:pPr>
+        <w:spacing w:before="100" w:beforeAutospacing="1" w:after="100" w:afterAutospacing="1" w:line="240" w:lineRule="auto"/>
+        <w:rPr>
+          <w:rFonts w:ascii="Times New Roman" w:eastAsia="Times New Roman" w:hAnsi="Times New Roman" w:cs="Times New Roman"/>
           <w:b/>
           <w:bCs/>
           <w:sz w:val="28"/>
@@ -2347,7 +2433,7 @@
       </w:pPr>
       <w:r>
         <w:pict w14:anchorId="6C272292">
-          <v:rect id="_x0000_i1050" style="width:0;height:1.5pt" o:hralign="center" o:hrstd="t" o:hr="t" fillcolor="#a0a0a0" stroked="f"/>
+          <v:rect id="_x0000_i1030" style="width:0;height:1.5pt" o:hralign="center" o:hrstd="t" o:hr="t" fillcolor="#a0a0a0" stroked="f"/>
         </w:pict>
       </w:r>
     </w:p>
@@ -2411,172 +2497,11 @@
     </w:p>
     <w:p>
       <w:pPr>
-        <w:spacing w:before="100" w:beforeAutospacing="1" w:after="100" w:afterAutospacing="1"/>
-      </w:pPr>
-      <w:proofErr w:type="spellStart"/>
-      <w:r>
-        <w:t>Firebase</w:t>
-      </w:r>
-      <w:proofErr w:type="spellEnd"/>
-      <w:r>
-        <w:t xml:space="preserve"> </w:t>
-      </w:r>
-      <w:proofErr w:type="spellStart"/>
-      <w:r>
-        <w:t>Firestore</w:t>
-      </w:r>
-      <w:proofErr w:type="spellEnd"/>
-      <w:r>
-        <w:t xml:space="preserve"> ha sido seleccionado por los siguientes beneficios clave:</w:t>
-      </w:r>
-    </w:p>
-    <w:p>
-      <w:pPr>
-        <w:spacing w:before="100" w:beforeAutospacing="1" w:after="100" w:afterAutospacing="1"/>
-      </w:pPr>
-      <w:r>
-        <w:rPr>
-          <w:rFonts w:ascii="Segoe UI Emoji" w:hAnsi="Segoe UI Emoji" w:cs="Segoe UI Emoji"/>
-        </w:rPr>
-        <w:t>✅</w:t>
-      </w:r>
-      <w:r>
-        <w:t xml:space="preserve"> </w:t>
-      </w:r>
-      <w:r>
-        <w:rPr>
-          <w:rStyle w:val="Textoennegrita"/>
-        </w:rPr>
-        <w:t>Sincronización en tiempo real:</w:t>
-      </w:r>
-      <w:r>
-        <w:t xml:space="preserve"> Los datos de los signos vitales de los pacientes pueden ser consultados instantáneamente desde la aplicación móvil y web.</w:t>
-      </w:r>
-      <w:r>
-        <w:br/>
-      </w:r>
-      <w:r>
-        <w:rPr>
-          <w:rFonts w:ascii="Segoe UI Emoji" w:hAnsi="Segoe UI Emoji" w:cs="Segoe UI Emoji"/>
-        </w:rPr>
-        <w:t>✅</w:t>
-      </w:r>
-      <w:r>
-        <w:t xml:space="preserve"> </w:t>
-      </w:r>
-      <w:r>
-        <w:rPr>
-          <w:rStyle w:val="Textoennegrita"/>
-        </w:rPr>
-        <w:t>Escalabilidad automática:</w:t>
-      </w:r>
-      <w:r>
-        <w:t xml:space="preserve"> Puede manejar desde unos pocos registros hasta millones sin necesidad de configurar servidores adicionales.</w:t>
-      </w:r>
-      <w:r>
-        <w:br/>
-      </w:r>
-      <w:r>
-        <w:rPr>
-          <w:rFonts w:ascii="Segoe UI Emoji" w:hAnsi="Segoe UI Emoji" w:cs="Segoe UI Emoji"/>
-        </w:rPr>
-        <w:t>✅</w:t>
-      </w:r>
-      <w:r>
-        <w:t xml:space="preserve"> </w:t>
-      </w:r>
-      <w:r>
-        <w:rPr>
-          <w:rStyle w:val="Textoennegrita"/>
-        </w:rPr>
-        <w:t>Seguridad avanzada:</w:t>
-      </w:r>
-      <w:r>
-        <w:t xml:space="preserve"> Se pueden definir reglas de acceso con autenticación basada en </w:t>
-      </w:r>
-      <w:proofErr w:type="spellStart"/>
-      <w:r>
-        <w:t>Firebase</w:t>
-      </w:r>
-      <w:proofErr w:type="spellEnd"/>
-      <w:r>
-        <w:t xml:space="preserve"> </w:t>
-      </w:r>
-      <w:proofErr w:type="spellStart"/>
-      <w:r>
-        <w:t>Authentication</w:t>
-      </w:r>
-      <w:proofErr w:type="spellEnd"/>
-      <w:r>
-        <w:t>.</w:t>
-      </w:r>
-      <w:r>
-        <w:br/>
-      </w:r>
-      <w:r>
-        <w:rPr>
-          <w:rFonts w:ascii="Segoe UI Emoji" w:hAnsi="Segoe UI Emoji" w:cs="Segoe UI Emoji"/>
-        </w:rPr>
-        <w:t>✅</w:t>
-      </w:r>
-      <w:r>
-        <w:t xml:space="preserve"> </w:t>
-      </w:r>
-      <w:r>
-        <w:rPr>
-          <w:rStyle w:val="Textoennegrita"/>
-        </w:rPr>
-        <w:t>Soporte para múltiples plataformas:</w:t>
-      </w:r>
-      <w:r>
-        <w:t xml:space="preserve"> Se integra fácilmente con aplicaciones </w:t>
-      </w:r>
-      <w:proofErr w:type="spellStart"/>
-      <w:r>
-        <w:rPr>
-          <w:rStyle w:val="Textoennegrita"/>
-        </w:rPr>
-        <w:t>Flutter</w:t>
-      </w:r>
-      <w:proofErr w:type="spellEnd"/>
-      <w:r>
-        <w:rPr>
-          <w:rStyle w:val="Textoennegrita"/>
-        </w:rPr>
-        <w:t>, Next.js y Python</w:t>
-      </w:r>
-      <w:r>
-        <w:t>.</w:t>
-      </w:r>
-      <w:r>
-        <w:br/>
-      </w:r>
-      <w:r>
-        <w:rPr>
-          <w:rFonts w:ascii="Segoe UI Emoji" w:hAnsi="Segoe UI Emoji" w:cs="Segoe UI Emoji"/>
-        </w:rPr>
-        <w:t>✅</w:t>
-      </w:r>
-      <w:r>
-        <w:t xml:space="preserve"> </w:t>
-      </w:r>
-      <w:r>
-        <w:rPr>
-          <w:rStyle w:val="Textoennegrita"/>
-        </w:rPr>
-        <w:t>Almacenamiento estructurado y optimizado:</w:t>
-      </w:r>
-      <w:r>
-        <w:t xml:space="preserve"> Al ser una base de datos NoSQL, permite consultas rápidas sin comprometer el rendimiento.</w:t>
-      </w:r>
-    </w:p>
-    <w:p>
-      <w:pPr>
         <w:spacing w:after="0"/>
       </w:pPr>
       <w:r>
         <w:pict w14:anchorId="34661A33">
-          <v:rect id="_x0000_i1051" style="width:0;height:1.5pt" o:hralign="center" o:hrstd="t" o:hr="t" fillcolor="#a0a0a0" stroked="f"/>
+          <v:rect id="_x0000_i1031" style="width:0;height:1.5pt" o:hralign="center" o:hrstd="t" o:hr="t" fillcolor="#a0a0a0" stroked="f"/>
         </w:pict>
       </w:r>
     </w:p>
@@ -2727,7 +2652,7 @@
     <w:p>
       <w:r>
         <w:pict w14:anchorId="4C07E461">
-          <v:rect id="_x0000_i1052" style="width:0;height:1.5pt" o:hralign="center" o:hrstd="t" o:hr="t" fillcolor="#a0a0a0" stroked="f"/>
+          <v:rect id="_x0000_i1032" style="width:0;height:1.5pt" o:hralign="center" o:hrstd="t" o:hr="t" fillcolor="#a0a0a0" stroked="f"/>
         </w:pict>
       </w:r>
     </w:p>
@@ -3045,7 +2970,6 @@
         <w:spacing w:before="100" w:beforeAutospacing="1" w:after="100" w:afterAutospacing="1" w:line="240" w:lineRule="auto"/>
       </w:pPr>
       <w:r>
-        <w:lastRenderedPageBreak/>
         <w:t>Se aplican filtros para mostrar tendencias y gráficas de evolución de signos vitales.</w:t>
       </w:r>
     </w:p>
@@ -3076,7 +3000,7 @@
       </w:pPr>
       <w:r>
         <w:pict w14:anchorId="65D12C83">
-          <v:rect id="_x0000_i1053" style="width:0;height:1.5pt" o:hralign="center" o:hrstd="t" o:hr="t" fillcolor="#a0a0a0" stroked="f"/>
+          <v:rect id="_x0000_i1033" style="width:0;height:1.5pt" o:hralign="center" o:hrstd="t" o:hr="t" fillcolor="#a0a0a0" stroked="f"/>
         </w:pict>
       </w:r>
     </w:p>
@@ -3205,6 +3129,7 @@
         <w:rPr>
           <w:rFonts w:ascii="Segoe UI Emoji" w:hAnsi="Segoe UI Emoji" w:cs="Segoe UI Emoji"/>
         </w:rPr>
+        <w:lastRenderedPageBreak/>
         <w:t>🔐</w:t>
       </w:r>
       <w:r>
@@ -3275,7 +3200,7 @@
       </w:pPr>
       <w:r>
         <w:pict w14:anchorId="24A57E2D">
-          <v:rect id="_x0000_i1054" style="width:0;height:1.5pt" o:hralign="center" o:hrstd="t" o:hr="t" fillcolor="#a0a0a0" stroked="f"/>
+          <v:rect id="_x0000_i1034" style="width:0;height:1.5pt" o:hralign="center" o:hrstd="t" o:hr="t" fillcolor="#a0a0a0" stroked="f"/>
         </w:pict>
       </w:r>
     </w:p>
@@ -3404,6 +3329,62 @@
       <w:r>
         <w:t>.</w:t>
       </w:r>
+    </w:p>
+    <w:p>
+      <w:pPr>
+        <w:rPr>
+          <w:lang w:val="es-MX"/>
+        </w:rPr>
+      </w:pPr>
+    </w:p>
+    <w:p>
+      <w:pPr>
+        <w:rPr>
+          <w:lang w:val="es-MX"/>
+        </w:rPr>
+      </w:pPr>
+    </w:p>
+    <w:p>
+      <w:pPr>
+        <w:rPr>
+          <w:lang w:val="es-MX"/>
+        </w:rPr>
+      </w:pPr>
+    </w:p>
+    <w:p>
+      <w:pPr>
+        <w:rPr>
+          <w:lang w:val="es-MX"/>
+        </w:rPr>
+      </w:pPr>
+    </w:p>
+    <w:p>
+      <w:pPr>
+        <w:rPr>
+          <w:lang w:val="es-MX"/>
+        </w:rPr>
+      </w:pPr>
+    </w:p>
+    <w:p>
+      <w:pPr>
+        <w:rPr>
+          <w:lang w:val="es-MX"/>
+        </w:rPr>
+      </w:pPr>
+    </w:p>
+    <w:p>
+      <w:pPr>
+        <w:rPr>
+          <w:lang w:val="es-MX"/>
+        </w:rPr>
+      </w:pPr>
+    </w:p>
+    <w:p>
+      <w:pPr>
+        <w:rPr>
+          <w:lang w:val="es-MX"/>
+        </w:rPr>
+      </w:pPr>
     </w:p>
     <w:p>
       <w:pPr>
@@ -4045,13 +4026,7 @@
         <w:rPr>
           <w:rStyle w:val="Textoennegrita"/>
         </w:rPr>
-        <w:t xml:space="preserve">Seguridad </w:t>
-      </w:r>
-      <w:r>
-        <w:rPr>
-          <w:rStyle w:val="Textoennegrita"/>
-        </w:rPr>
-        <w:t>en el Acceso a Datos</w:t>
+        <w:t>Seguridad en el Acceso a Datos</w:t>
       </w:r>
     </w:p>
     <w:p>
@@ -4167,15 +4142,7 @@
           <w:b w:val="0"/>
           <w:bCs w:val="0"/>
         </w:rPr>
-        <w:t>5.</w:t>
-      </w:r>
-      <w:r>
-        <w:rPr>
-          <w:rStyle w:val="Textoennegrita"/>
-          <w:b w:val="0"/>
-          <w:bCs w:val="0"/>
-        </w:rPr>
-        <w:t xml:space="preserve"> Flujo Completo de Datos</w:t>
+        <w:t>5. Flujo Completo de Datos</w:t>
       </w:r>
     </w:p>
     <w:p>

</xml_diff>